<commit_message>
doc(DB): Added a disclaimer for docker exec commands
</commit_message>
<xml_diff>
--- a/DB/D-P_106-ESR-E_BackupRestore.docx
+++ b/DB/D-P_106-ESR-E_BackupRestore.docx
@@ -2,6 +2,71 @@
 <file path=word/document.xml><?xml version="1.0" encoding="utf-8"?>
 <w:document xmlns:wpc="http://schemas.microsoft.com/office/word/2010/wordprocessingCanvas" xmlns:cx="http://schemas.microsoft.com/office/drawing/2014/chartex" xmlns:cx1="http://schemas.microsoft.com/office/drawing/2015/9/8/chartex" xmlns:cx2="http://schemas.microsoft.com/office/drawing/2015/10/21/chartex" xmlns:cx3="http://schemas.microsoft.com/office/drawing/2016/5/9/chartex" xmlns:cx4="http://schemas.microsoft.com/office/drawing/2016/5/10/chartex" xmlns:cx5="http://schemas.microsoft.com/office/drawing/2016/5/11/chartex" xmlns:cx6="http://schemas.microsoft.com/office/drawing/2016/5/12/chartex" xmlns:cx7="http://schemas.microsoft.com/office/drawing/2016/5/13/chartex" xmlns:cx8="http://schemas.microsoft.com/office/drawing/2016/5/14/chartex" xmlns:mc="http://schemas.openxmlformats.org/markup-compatibility/2006" xmlns:aink="http://schemas.microsoft.com/office/drawing/2016/ink" xmlns:am3d="http://schemas.microsoft.com/office/drawing/2017/model3d" xmlns:o="urn:schemas-microsoft-com:office:office" xmlns:oel="http://schemas.microsoft.com/office/2019/extlst" xmlns:r="http://schemas.openxmlformats.org/officeDocument/2006/relationships" xmlns:m="http://schemas.openxmlformats.org/officeDocument/2006/math" xmlns:v="urn:schemas-microsoft-com:vml" xmlns:wp14="http://schemas.microsoft.com/office/word/2010/wordprocessingDrawing" xmlns:wp="http://schemas.openxmlformats.org/drawingml/2006/wordprocessingDrawing" xmlns:w10="urn:schemas-microsoft-com:office:word" xmlns:w="http://schemas.openxmlformats.org/wordprocessingml/2006/main" xmlns:w14="http://schemas.microsoft.com/office/word/2010/wordml" xmlns:w15="http://schemas.microsoft.com/office/word/2012/wordml" xmlns:w16cex="http://schemas.microsoft.com/office/word/2018/wordml/cex" xmlns:w16cid="http://schemas.microsoft.com/office/word/2016/wordml/cid" xmlns:w16="http://schemas.microsoft.com/office/word/2018/wordml" xmlns:w16sdtdh="http://schemas.microsoft.com/office/word/2020/wordml/sdtdatahash" xmlns:w16se="http://schemas.microsoft.com/office/word/2015/wordml/symex" xmlns:wpg="http://schemas.microsoft.com/office/word/2010/wordprocessingGroup" xmlns:wpi="http://schemas.microsoft.com/office/word/2010/wordprocessingInk" xmlns:wne="http://schemas.microsoft.com/office/word/2006/wordml" xmlns:wps="http://schemas.microsoft.com/office/word/2010/wordprocessingShape" mc:Ignorable="w14 w15 w16se w16cid w16 w16cex w16sdtdh wp14">
   <w:body>
+    <w:p>
+      <w:pPr>
+        <w:ind w:left="360"/>
+        <w:jc w:val="both"/>
+        <w:rPr>
+          <w:color w:val="FFFFFF" w:themeColor="background1"/>
+          <w:sz w:val="24"/>
+          <w:szCs w:val="24"/>
+        </w:rPr>
+      </w:pPr>
+      <w:r>
+        <w:rPr>
+          <w:color w:val="FFFFFF" w:themeColor="background1"/>
+          <w:sz w:val="24"/>
+          <w:szCs w:val="24"/>
+          <w:highlight w:val="red"/>
+        </w:rPr>
+        <w:t>Les commandes ci-dessous s</w:t>
+      </w:r>
+      <w:r>
+        <w:rPr>
+          <w:color w:val="FFFFFF" w:themeColor="background1"/>
+          <w:sz w:val="24"/>
+          <w:szCs w:val="24"/>
+          <w:highlight w:val="red"/>
+        </w:rPr>
+        <w:t xml:space="preserve">e doivent d’être exécutées </w:t>
+      </w:r>
+      <w:r>
+        <w:rPr>
+          <w:color w:val="FFFFFF" w:themeColor="background1"/>
+          <w:sz w:val="24"/>
+          <w:szCs w:val="24"/>
+          <w:highlight w:val="red"/>
+        </w:rPr>
+        <w:t>dans un terminal/invite de commandes</w:t>
+      </w:r>
+      <w:r>
+        <w:rPr>
+          <w:color w:val="FFFFFF" w:themeColor="background1"/>
+          <w:sz w:val="24"/>
+          <w:szCs w:val="24"/>
+          <w:highlight w:val="red"/>
+        </w:rPr>
+        <w:t>. Il est également possible d’utiliser le fichier « </w:t>
+      </w:r>
+      <w:r>
+        <w:rPr>
+          <w:color w:val="FFFFFF" w:themeColor="background1"/>
+          <w:sz w:val="24"/>
+          <w:szCs w:val="24"/>
+          <w:highlight w:val="red"/>
+        </w:rPr>
+        <w:t>Y-P_106-ESR-E_BackupRestore.cmd</w:t>
+      </w:r>
+      <w:r>
+        <w:rPr>
+          <w:color w:val="FFFFFF" w:themeColor="background1"/>
+          <w:sz w:val="24"/>
+          <w:szCs w:val="24"/>
+          <w:highlight w:val="red"/>
+        </w:rPr>
+        <w:t> » pour les exécuter automatiquement.</w:t>
+      </w:r>
+    </w:p>
     <w:p>
       <w:pPr>
         <w:pStyle w:val="Titre1"/>
@@ -24,7 +89,16 @@
           <w:highlight w:val="lightGray"/>
           <w:lang w:val="fr-FR"/>
         </w:rPr>
-        <w:t>Sauvegarde (Backup)</w:t>
+        <w:t>S</w:t>
+      </w:r>
+      <w:r>
+        <w:rPr>
+          <w:rFonts w:asciiTheme="minorHAnsi" w:hAnsiTheme="minorHAnsi" w:cstheme="minorHAnsi"/>
+          <w:color w:val="auto"/>
+          <w:highlight w:val="lightGray"/>
+          <w:lang w:val="fr-FR"/>
+        </w:rPr>
+        <w:t>auvegarde (Backup)</w:t>
       </w:r>
     </w:p>
     <w:p>

</xml_diff>

<commit_message>
fix(DB): Correction of some mistakes in the BackupRestore document
</commit_message>
<xml_diff>
--- a/DB/D-P_106-ESR-E_BackupRestore.docx
+++ b/DB/D-P_106-ESR-E_BackupRestore.docx
@@ -46,8 +46,9 @@
           <w:szCs w:val="24"/>
           <w:highlight w:val="red"/>
         </w:rPr>
-        <w:t>. Il est également possible d’utiliser le fichier « </w:t>
-      </w:r>
+        <w:t xml:space="preserve">. Il est également possible d’utiliser le fichier « Y-P_106-ESR-E_Backup.cmd » </w:t>
+      </w:r>
+      <w:proofErr w:type="gramStart"/>
       <w:r>
         <w:rPr>
           <w:color w:val="FFFFFF" w:themeColor="background1"/>
@@ -55,7 +56,7 @@
           <w:szCs w:val="24"/>
           <w:highlight w:val="red"/>
         </w:rPr>
-        <w:t>Y-P_106-ESR-E_BackupRestore.cmd</w:t>
+        <w:t xml:space="preserve">et </w:t>
       </w:r>
       <w:r>
         <w:rPr>
@@ -64,7 +65,44 @@
           <w:szCs w:val="24"/>
           <w:highlight w:val="red"/>
         </w:rPr>
-        <w:t> » pour les exécuter automatiquement.</w:t>
+        <w:t xml:space="preserve"> «</w:t>
+      </w:r>
+      <w:proofErr w:type="gramEnd"/>
+      <w:r>
+        <w:rPr>
+          <w:color w:val="FFFFFF" w:themeColor="background1"/>
+          <w:sz w:val="24"/>
+          <w:szCs w:val="24"/>
+          <w:highlight w:val="red"/>
+        </w:rPr>
+        <w:t> Y-P_106-ESR-E_</w:t>
+      </w:r>
+      <w:r>
+        <w:rPr>
+          <w:color w:val="FFFFFF" w:themeColor="background1"/>
+          <w:sz w:val="24"/>
+          <w:szCs w:val="24"/>
+          <w:highlight w:val="red"/>
+        </w:rPr>
+        <w:t>Restore</w:t>
+      </w:r>
+      <w:r>
+        <w:rPr>
+          <w:color w:val="FFFFFF" w:themeColor="background1"/>
+          <w:sz w:val="24"/>
+          <w:szCs w:val="24"/>
+          <w:highlight w:val="red"/>
+        </w:rPr>
+        <w:t xml:space="preserve">.cmd » </w:t>
+      </w:r>
+      <w:r>
+        <w:rPr>
+          <w:color w:val="FFFFFF" w:themeColor="background1"/>
+          <w:sz w:val="24"/>
+          <w:szCs w:val="24"/>
+          <w:highlight w:val="red"/>
+        </w:rPr>
+        <w:t>pour les exécuter automatiquement.</w:t>
       </w:r>
     </w:p>
     <w:p>
@@ -153,7 +191,27 @@
           <w:highlight w:val="black"/>
           <w:lang w:val="fr-FR"/>
         </w:rPr>
-        <w:t xml:space="preserve"> -</w:t>
+        <w:t xml:space="preserve"> -i </w:t>
+      </w:r>
+      <w:r>
+        <w:rPr>
+          <w:rStyle w:val="CodeHTML"/>
+          <w:rFonts w:asciiTheme="minorHAnsi" w:eastAsiaTheme="majorEastAsia" w:hAnsiTheme="minorHAnsi" w:cstheme="minorHAnsi"/>
+          <w:color w:val="FFFFFF" w:themeColor="background1"/>
+          <w:highlight w:val="black"/>
+          <w:lang w:val="fr-FR"/>
+        </w:rPr>
+        <w:t>[container]</w:t>
+      </w:r>
+      <w:r>
+        <w:rPr>
+          <w:rStyle w:val="CodeHTML"/>
+          <w:rFonts w:asciiTheme="minorHAnsi" w:eastAsiaTheme="majorEastAsia" w:hAnsiTheme="minorHAnsi" w:cstheme="minorHAnsi"/>
+          <w:color w:val="FFFFFF" w:themeColor="background1"/>
+          <w:highlight w:val="black"/>
+          <w:lang w:val="fr-FR"/>
+        </w:rPr>
+        <w:t xml:space="preserve"> </w:t>
       </w:r>
       <w:proofErr w:type="spellStart"/>
       <w:r>
@@ -164,7 +222,7 @@
           <w:highlight w:val="black"/>
           <w:lang w:val="fr-FR"/>
         </w:rPr>
-        <w:t>it</w:t>
+        <w:t>mysqldump</w:t>
       </w:r>
       <w:proofErr w:type="spellEnd"/>
       <w:r>
@@ -175,27 +233,17 @@
           <w:highlight w:val="black"/>
           <w:lang w:val="fr-FR"/>
         </w:rPr>
-        <w:t xml:space="preserve"> </w:t>
-      </w:r>
-      <w:r>
-        <w:rPr>
-          <w:rStyle w:val="CodeHTML"/>
-          <w:rFonts w:asciiTheme="minorHAnsi" w:eastAsiaTheme="majorEastAsia" w:hAnsiTheme="minorHAnsi" w:cstheme="minorHAnsi"/>
-          <w:color w:val="FFFFFF" w:themeColor="background1"/>
-          <w:highlight w:val="black"/>
-          <w:lang w:val="fr-FR"/>
-        </w:rPr>
-        <w:t>[container]</w:t>
-      </w:r>
-      <w:r>
-        <w:rPr>
-          <w:rStyle w:val="CodeHTML"/>
-          <w:rFonts w:asciiTheme="minorHAnsi" w:eastAsiaTheme="majorEastAsia" w:hAnsiTheme="minorHAnsi" w:cstheme="minorHAnsi"/>
-          <w:color w:val="FFFFFF" w:themeColor="background1"/>
-          <w:highlight w:val="black"/>
-          <w:lang w:val="fr-FR"/>
-        </w:rPr>
-        <w:t xml:space="preserve"> </w:t>
+        <w:t xml:space="preserve"> -u </w:t>
+      </w:r>
+      <w:r>
+        <w:rPr>
+          <w:rStyle w:val="CodeHTML"/>
+          <w:rFonts w:asciiTheme="minorHAnsi" w:eastAsiaTheme="majorEastAsia" w:hAnsiTheme="minorHAnsi" w:cstheme="minorHAnsi"/>
+          <w:color w:val="FFFFFF" w:themeColor="background1"/>
+          <w:highlight w:val="black"/>
+          <w:lang w:val="fr-FR"/>
+        </w:rPr>
+        <w:t>[</w:t>
       </w:r>
       <w:proofErr w:type="spellStart"/>
       <w:r>
@@ -206,7 +254,7 @@
           <w:highlight w:val="black"/>
           <w:lang w:val="fr-FR"/>
         </w:rPr>
-        <w:t>mysqldump</w:t>
+        <w:t>username</w:t>
       </w:r>
       <w:proofErr w:type="spellEnd"/>
       <w:r>
@@ -217,7 +265,17 @@
           <w:highlight w:val="black"/>
           <w:lang w:val="fr-FR"/>
         </w:rPr>
-        <w:t xml:space="preserve"> -u </w:t>
+        <w:t>]</w:t>
+      </w:r>
+      <w:r>
+        <w:rPr>
+          <w:rStyle w:val="CodeHTML"/>
+          <w:rFonts w:asciiTheme="minorHAnsi" w:eastAsiaTheme="majorEastAsia" w:hAnsiTheme="minorHAnsi" w:cstheme="minorHAnsi"/>
+          <w:color w:val="FFFFFF" w:themeColor="background1"/>
+          <w:highlight w:val="black"/>
+          <w:lang w:val="fr-FR"/>
+        </w:rPr>
+        <w:t xml:space="preserve"> -p</w:t>
       </w:r>
       <w:r>
         <w:rPr>
@@ -238,7 +296,7 @@
           <w:highlight w:val="black"/>
           <w:lang w:val="fr-FR"/>
         </w:rPr>
-        <w:t>username</w:t>
+        <w:t>password</w:t>
       </w:r>
       <w:proofErr w:type="spellEnd"/>
       <w:r>
@@ -259,17 +317,7 @@
           <w:highlight w:val="black"/>
           <w:lang w:val="fr-FR"/>
         </w:rPr>
-        <w:t xml:space="preserve"> -p</w:t>
-      </w:r>
-      <w:r>
-        <w:rPr>
-          <w:rStyle w:val="CodeHTML"/>
-          <w:rFonts w:asciiTheme="minorHAnsi" w:eastAsiaTheme="majorEastAsia" w:hAnsiTheme="minorHAnsi" w:cstheme="minorHAnsi"/>
-          <w:color w:val="FFFFFF" w:themeColor="background1"/>
-          <w:highlight w:val="black"/>
-          <w:lang w:val="fr-FR"/>
-        </w:rPr>
-        <w:t>[</w:t>
+        <w:t xml:space="preserve"> --</w:t>
       </w:r>
       <w:proofErr w:type="spellStart"/>
       <w:r>
@@ -280,19 +328,9 @@
           <w:highlight w:val="black"/>
           <w:lang w:val="fr-FR"/>
         </w:rPr>
-        <w:t>password</w:t>
+        <w:t>databases</w:t>
       </w:r>
       <w:proofErr w:type="spellEnd"/>
-      <w:r>
-        <w:rPr>
-          <w:rStyle w:val="CodeHTML"/>
-          <w:rFonts w:asciiTheme="minorHAnsi" w:eastAsiaTheme="majorEastAsia" w:hAnsiTheme="minorHAnsi" w:cstheme="minorHAnsi"/>
-          <w:color w:val="FFFFFF" w:themeColor="background1"/>
-          <w:highlight w:val="black"/>
-          <w:lang w:val="fr-FR"/>
-        </w:rPr>
-        <w:t>]</w:t>
-      </w:r>
       <w:r>
         <w:rPr>
           <w:rStyle w:val="CodeHTML"/>
@@ -441,33 +479,7 @@
           <w:szCs w:val="24"/>
           <w:lang w:val="fr-FR"/>
         </w:rPr>
-        <w:t xml:space="preserve"> -</w:t>
-      </w:r>
-      <w:proofErr w:type="spellStart"/>
-      <w:r>
-        <w:rPr>
-          <w:rStyle w:val="CodeHTML"/>
-          <w:rFonts w:asciiTheme="minorHAnsi" w:eastAsiaTheme="majorEastAsia" w:hAnsiTheme="minorHAnsi" w:cstheme="minorHAnsi"/>
-          <w:b/>
-          <w:bCs/>
-          <w:sz w:val="24"/>
-          <w:szCs w:val="24"/>
-          <w:lang w:val="fr-FR"/>
-        </w:rPr>
-        <w:t>it</w:t>
-      </w:r>
-      <w:proofErr w:type="spellEnd"/>
-      <w:r>
-        <w:rPr>
-          <w:rStyle w:val="CodeHTML"/>
-          <w:rFonts w:asciiTheme="minorHAnsi" w:eastAsiaTheme="majorEastAsia" w:hAnsiTheme="minorHAnsi" w:cstheme="minorHAnsi"/>
-          <w:b/>
-          <w:bCs/>
-          <w:sz w:val="24"/>
-          <w:szCs w:val="24"/>
-          <w:lang w:val="fr-FR"/>
-        </w:rPr>
-        <w:t xml:space="preserve"> </w:t>
+        <w:t xml:space="preserve"> -i </w:t>
       </w:r>
       <w:r>
         <w:rPr>
@@ -489,51 +501,47 @@
           <w:szCs w:val="24"/>
           <w:lang w:val="fr-FR"/>
         </w:rPr>
-        <w:t xml:space="preserve"> : Exécute la commande dans le conteneur Docker nommé </w:t>
-      </w:r>
-      <w:proofErr w:type="spellStart"/>
-      <w:r>
-        <w:rPr>
-          <w:rStyle w:val="CodeHTML"/>
-          <w:rFonts w:asciiTheme="minorHAnsi" w:eastAsiaTheme="majorEastAsia" w:hAnsiTheme="minorHAnsi" w:cstheme="minorHAnsi"/>
-          <w:sz w:val="24"/>
-          <w:szCs w:val="24"/>
-          <w:lang w:val="fr-FR"/>
-        </w:rPr>
-        <w:t>db</w:t>
-      </w:r>
-      <w:proofErr w:type="spellEnd"/>
-      <w:r>
-        <w:rPr>
-          <w:rStyle w:val="CodeHTML"/>
-          <w:rFonts w:asciiTheme="minorHAnsi" w:eastAsiaTheme="majorEastAsia" w:hAnsiTheme="minorHAnsi" w:cstheme="minorHAnsi"/>
-          <w:sz w:val="24"/>
-          <w:szCs w:val="24"/>
-          <w:lang w:val="fr-FR"/>
-        </w:rPr>
-        <w:t>. Le flag -</w:t>
-      </w:r>
-      <w:proofErr w:type="spellStart"/>
-      <w:r>
-        <w:rPr>
-          <w:rStyle w:val="CodeHTML"/>
-          <w:rFonts w:asciiTheme="minorHAnsi" w:eastAsiaTheme="majorEastAsia" w:hAnsiTheme="minorHAnsi" w:cstheme="minorHAnsi"/>
-          <w:sz w:val="24"/>
-          <w:szCs w:val="24"/>
-          <w:lang w:val="fr-FR"/>
-        </w:rPr>
-        <w:t>it</w:t>
-      </w:r>
-      <w:proofErr w:type="spellEnd"/>
-      <w:r>
-        <w:rPr>
-          <w:rStyle w:val="CodeHTML"/>
-          <w:rFonts w:asciiTheme="minorHAnsi" w:eastAsiaTheme="majorEastAsia" w:hAnsiTheme="minorHAnsi" w:cstheme="minorHAnsi"/>
-          <w:sz w:val="24"/>
-          <w:szCs w:val="24"/>
-          <w:lang w:val="fr-FR"/>
-        </w:rPr>
-        <w:t xml:space="preserve"> permet d'interagir avec le conteneur de manière interactive.</w:t>
+        <w:t xml:space="preserve"> : Exécute la commande dans le conteneur Docker </w:t>
+      </w:r>
+      <w:r>
+        <w:rPr>
+          <w:rStyle w:val="CodeHTML"/>
+          <w:rFonts w:asciiTheme="minorHAnsi" w:eastAsiaTheme="majorEastAsia" w:hAnsiTheme="minorHAnsi" w:cstheme="minorHAnsi"/>
+          <w:sz w:val="24"/>
+          <w:szCs w:val="24"/>
+          <w:lang w:val="fr-FR"/>
+        </w:rPr>
+        <w:t>spécifié</w:t>
+      </w:r>
+      <w:r>
+        <w:rPr>
+          <w:rStyle w:val="CodeHTML"/>
+          <w:rFonts w:asciiTheme="minorHAnsi" w:eastAsiaTheme="majorEastAsia" w:hAnsiTheme="minorHAnsi" w:cstheme="minorHAnsi"/>
+          <w:sz w:val="24"/>
+          <w:szCs w:val="24"/>
+          <w:lang w:val="fr-FR"/>
+        </w:rPr>
+        <w:t>. Le flag -i permet d'</w:t>
+      </w:r>
+      <w:r>
+        <w:rPr>
+          <w:rStyle w:val="CodeHTML"/>
+          <w:rFonts w:asciiTheme="minorHAnsi" w:eastAsiaTheme="majorEastAsia" w:hAnsiTheme="minorHAnsi" w:cstheme="minorHAnsi"/>
+          <w:sz w:val="24"/>
+          <w:szCs w:val="24"/>
+          <w:lang w:val="fr-FR"/>
+        </w:rPr>
+        <w:t>exécuter la commande</w:t>
+      </w:r>
+      <w:r>
+        <w:rPr>
+          <w:rStyle w:val="CodeHTML"/>
+          <w:rFonts w:asciiTheme="minorHAnsi" w:eastAsiaTheme="majorEastAsia" w:hAnsiTheme="minorHAnsi" w:cstheme="minorHAnsi"/>
+          <w:sz w:val="24"/>
+          <w:szCs w:val="24"/>
+          <w:lang w:val="fr-FR"/>
+        </w:rPr>
+        <w:t xml:space="preserve"> avec le conteneur de manière interactive.</w:t>
       </w:r>
     </w:p>
     <w:p>
@@ -576,7 +584,27 @@
           <w:szCs w:val="24"/>
           <w:lang w:val="fr-FR"/>
         </w:rPr>
-        <w:t xml:space="preserve"> : C'est l'utilitaire de MySQL utilisé pour exporter (sauvegarder) une base de données sous forme de fichier SQL.</w:t>
+        <w:t xml:space="preserve"> : C'est l'utilitaire de MySQL utilisé pour exporter (sauvegarder</w:t>
+      </w:r>
+      <w:r>
+        <w:rPr>
+          <w:rStyle w:val="CodeHTML"/>
+          <w:rFonts w:asciiTheme="minorHAnsi" w:eastAsiaTheme="majorEastAsia" w:hAnsiTheme="minorHAnsi" w:cstheme="minorHAnsi"/>
+          <w:sz w:val="24"/>
+          <w:szCs w:val="24"/>
+          <w:lang w:val="fr-FR"/>
+        </w:rPr>
+        <w:t>/backuper</w:t>
+      </w:r>
+      <w:r>
+        <w:rPr>
+          <w:rStyle w:val="CodeHTML"/>
+          <w:rFonts w:asciiTheme="minorHAnsi" w:eastAsiaTheme="majorEastAsia" w:hAnsiTheme="minorHAnsi" w:cstheme="minorHAnsi"/>
+          <w:sz w:val="24"/>
+          <w:szCs w:val="24"/>
+          <w:lang w:val="fr-FR"/>
+        </w:rPr>
+        <w:t>) une base de données sous forme de fichier SQL.</w:t>
       </w:r>
     </w:p>
     <w:p>
@@ -653,7 +681,27 @@
           <w:szCs w:val="24"/>
           <w:lang w:val="fr-FR"/>
         </w:rPr>
-        <w:t xml:space="preserve"> : Spécifie le nom de l'utilisateur MySQL, ici root, qui doit avoir les privilèges nécessaires pour accéder à la base de données.</w:t>
+        <w:t xml:space="preserve"> : Spécifie le nom de l'utilisateur MySQL, ici root, qui doit avoir les privilèges nécessaires pour accéder à la base de données</w:t>
+      </w:r>
+      <w:r>
+        <w:rPr>
+          <w:rStyle w:val="CodeHTML"/>
+          <w:rFonts w:asciiTheme="minorHAnsi" w:eastAsiaTheme="majorEastAsia" w:hAnsiTheme="minorHAnsi" w:cstheme="minorHAnsi"/>
+          <w:sz w:val="24"/>
+          <w:szCs w:val="24"/>
+          <w:lang w:val="fr-FR"/>
+        </w:rPr>
+        <w:t xml:space="preserve"> à sauvegarder</w:t>
+      </w:r>
+      <w:r>
+        <w:rPr>
+          <w:rStyle w:val="CodeHTML"/>
+          <w:rFonts w:asciiTheme="minorHAnsi" w:eastAsiaTheme="majorEastAsia" w:hAnsiTheme="minorHAnsi" w:cstheme="minorHAnsi"/>
+          <w:sz w:val="24"/>
+          <w:szCs w:val="24"/>
+          <w:lang w:val="fr-FR"/>
+        </w:rPr>
+        <w:t>.</w:t>
       </w:r>
     </w:p>
     <w:p>
@@ -710,7 +758,6 @@
         <w:t>password</w:t>
       </w:r>
       <w:proofErr w:type="spellEnd"/>
-      <w:proofErr w:type="gramStart"/>
       <w:r>
         <w:rPr>
           <w:rStyle w:val="CodeHTML"/>
@@ -731,9 +778,8 @@
           <w:szCs w:val="24"/>
           <w:lang w:val="fr-FR"/>
         </w:rPr>
-        <w:t>:</w:t>
-      </w:r>
-      <w:proofErr w:type="gramEnd"/>
+        <w:t xml:space="preserve"> :</w:t>
+      </w:r>
       <w:r>
         <w:rPr>
           <w:rStyle w:val="CodeHTML"/>
@@ -771,34 +817,58 @@
           <w:szCs w:val="24"/>
           <w:lang w:val="fr-FR"/>
         </w:rPr>
+        <w:t>--</w:t>
+      </w:r>
+      <w:proofErr w:type="spellStart"/>
+      <w:r>
+        <w:rPr>
+          <w:rStyle w:val="CodeHTML"/>
+          <w:rFonts w:asciiTheme="minorHAnsi" w:eastAsiaTheme="majorEastAsia" w:hAnsiTheme="minorHAnsi" w:cstheme="minorHAnsi"/>
+          <w:b/>
+          <w:bCs/>
+          <w:sz w:val="24"/>
+          <w:szCs w:val="24"/>
+          <w:lang w:val="fr-FR"/>
+        </w:rPr>
+        <w:t>databases</w:t>
+      </w:r>
+      <w:proofErr w:type="spellEnd"/>
+      <w:r>
+        <w:rPr>
+          <w:rStyle w:val="CodeHTML"/>
+          <w:rFonts w:asciiTheme="minorHAnsi" w:eastAsiaTheme="majorEastAsia" w:hAnsiTheme="minorHAnsi" w:cstheme="minorHAnsi"/>
+          <w:b/>
+          <w:bCs/>
+          <w:sz w:val="24"/>
+          <w:szCs w:val="24"/>
+          <w:lang w:val="fr-FR"/>
+        </w:rPr>
+        <w:t xml:space="preserve"> </w:t>
+      </w:r>
+      <w:r>
+        <w:rPr>
+          <w:rStyle w:val="CodeHTML"/>
+          <w:rFonts w:asciiTheme="minorHAnsi" w:eastAsiaTheme="majorEastAsia" w:hAnsiTheme="minorHAnsi" w:cstheme="minorHAnsi"/>
+          <w:b/>
+          <w:bCs/>
+          <w:sz w:val="24"/>
+          <w:szCs w:val="24"/>
+          <w:lang w:val="fr-FR"/>
+        </w:rPr>
         <w:t>[</w:t>
       </w:r>
       <w:proofErr w:type="spellStart"/>
-      <w:proofErr w:type="gramStart"/>
-      <w:r>
-        <w:rPr>
-          <w:rStyle w:val="CodeHTML"/>
-          <w:rFonts w:asciiTheme="minorHAnsi" w:eastAsiaTheme="majorEastAsia" w:hAnsiTheme="minorHAnsi" w:cstheme="minorHAnsi"/>
-          <w:b/>
-          <w:bCs/>
-          <w:sz w:val="24"/>
-          <w:szCs w:val="24"/>
-          <w:lang w:val="fr-FR"/>
-        </w:rPr>
-        <w:t>db</w:t>
-      </w:r>
-      <w:proofErr w:type="gramEnd"/>
-      <w:r>
-        <w:rPr>
-          <w:rStyle w:val="CodeHTML"/>
-          <w:rFonts w:asciiTheme="minorHAnsi" w:eastAsiaTheme="majorEastAsia" w:hAnsiTheme="minorHAnsi" w:cstheme="minorHAnsi"/>
-          <w:b/>
-          <w:bCs/>
-          <w:sz w:val="24"/>
-          <w:szCs w:val="24"/>
-          <w:lang w:val="fr-FR"/>
-        </w:rPr>
-        <w:t>_name</w:t>
+      <w:r>
+        <w:rPr>
+          <w:rStyle w:val="CodeHTML"/>
+          <w:rFonts w:asciiTheme="minorHAnsi" w:eastAsiaTheme="majorEastAsia" w:hAnsiTheme="minorHAnsi" w:cstheme="minorHAnsi"/>
+          <w:b/>
+          <w:bCs/>
+          <w:sz w:val="24"/>
+          <w:szCs w:val="24"/>
+          <w:lang w:val="fr-FR"/>
+        </w:rPr>
+        <w:t>db_name</w:t>
       </w:r>
       <w:proofErr w:type="spellEnd"/>
       <w:r>
@@ -821,7 +891,27 @@
           <w:szCs w:val="24"/>
           <w:lang w:val="fr-FR"/>
         </w:rPr>
-        <w:t xml:space="preserve"> : Le nom de la base de données à sauvegarder.</w:t>
+        <w:t xml:space="preserve"> : </w:t>
+      </w:r>
+      <w:r>
+        <w:rPr>
+          <w:rStyle w:val="CodeHTML"/>
+          <w:rFonts w:asciiTheme="minorHAnsi" w:eastAsiaTheme="majorEastAsia" w:hAnsiTheme="minorHAnsi" w:cstheme="minorHAnsi"/>
+          <w:sz w:val="24"/>
+          <w:szCs w:val="24"/>
+          <w:lang w:val="fr-FR"/>
+        </w:rPr>
+        <w:t>Indique l</w:t>
+      </w:r>
+      <w:r>
+        <w:rPr>
+          <w:rStyle w:val="CodeHTML"/>
+          <w:rFonts w:asciiTheme="minorHAnsi" w:eastAsiaTheme="majorEastAsia" w:hAnsiTheme="minorHAnsi" w:cstheme="minorHAnsi"/>
+          <w:sz w:val="24"/>
+          <w:szCs w:val="24"/>
+          <w:lang w:val="fr-FR"/>
+        </w:rPr>
+        <w:t>e nom de la base de données à sauvegarder.</w:t>
       </w:r>
     </w:p>
     <w:p>
@@ -972,184 +1062,6 @@
     </w:p>
     <w:p>
       <w:pPr>
-        <w:pStyle w:val="NormalWeb"/>
-        <w:rPr>
-          <w:rStyle w:val="CodeHTML"/>
-          <w:rFonts w:asciiTheme="minorHAnsi" w:hAnsiTheme="minorHAnsi" w:cstheme="minorHAnsi"/>
-          <w:sz w:val="24"/>
-          <w:szCs w:val="24"/>
-          <w:lang w:val="fr-FR"/>
-        </w:rPr>
-      </w:pPr>
-      <w:proofErr w:type="gramStart"/>
-      <w:r>
-        <w:rPr>
-          <w:rStyle w:val="CodeHTML"/>
-          <w:rFonts w:asciiTheme="minorHAnsi" w:eastAsiaTheme="majorEastAsia" w:hAnsiTheme="minorHAnsi" w:cstheme="minorHAnsi"/>
-          <w:color w:val="FFFFFF" w:themeColor="background1"/>
-          <w:highlight w:val="black"/>
-          <w:lang w:val="fr-FR"/>
-        </w:rPr>
-        <w:t>docker</w:t>
-      </w:r>
-      <w:proofErr w:type="gramEnd"/>
-      <w:r>
-        <w:rPr>
-          <w:rStyle w:val="CodeHTML"/>
-          <w:rFonts w:asciiTheme="minorHAnsi" w:eastAsiaTheme="majorEastAsia" w:hAnsiTheme="minorHAnsi" w:cstheme="minorHAnsi"/>
-          <w:color w:val="FFFFFF" w:themeColor="background1"/>
-          <w:highlight w:val="black"/>
-          <w:lang w:val="fr-FR"/>
-        </w:rPr>
-        <w:t xml:space="preserve"> </w:t>
-      </w:r>
-      <w:proofErr w:type="spellStart"/>
-      <w:r>
-        <w:rPr>
-          <w:rStyle w:val="CodeHTML"/>
-          <w:rFonts w:asciiTheme="minorHAnsi" w:eastAsiaTheme="majorEastAsia" w:hAnsiTheme="minorHAnsi" w:cstheme="minorHAnsi"/>
-          <w:color w:val="FFFFFF" w:themeColor="background1"/>
-          <w:highlight w:val="black"/>
-          <w:lang w:val="fr-FR"/>
-        </w:rPr>
-        <w:t>exec</w:t>
-      </w:r>
-      <w:proofErr w:type="spellEnd"/>
-      <w:r>
-        <w:rPr>
-          <w:rStyle w:val="CodeHTML"/>
-          <w:rFonts w:asciiTheme="minorHAnsi" w:eastAsiaTheme="majorEastAsia" w:hAnsiTheme="minorHAnsi" w:cstheme="minorHAnsi"/>
-          <w:color w:val="FFFFFF" w:themeColor="background1"/>
-          <w:highlight w:val="black"/>
-          <w:lang w:val="fr-FR"/>
-        </w:rPr>
-        <w:t xml:space="preserve"> -</w:t>
-      </w:r>
-      <w:proofErr w:type="spellStart"/>
-      <w:r>
-        <w:rPr>
-          <w:rStyle w:val="CodeHTML"/>
-          <w:rFonts w:asciiTheme="minorHAnsi" w:eastAsiaTheme="majorEastAsia" w:hAnsiTheme="minorHAnsi" w:cstheme="minorHAnsi"/>
-          <w:color w:val="FFFFFF" w:themeColor="background1"/>
-          <w:highlight w:val="black"/>
-          <w:lang w:val="fr-FR"/>
-        </w:rPr>
-        <w:t>it</w:t>
-      </w:r>
-      <w:proofErr w:type="spellEnd"/>
-      <w:r>
-        <w:rPr>
-          <w:rStyle w:val="CodeHTML"/>
-          <w:rFonts w:asciiTheme="minorHAnsi" w:eastAsiaTheme="majorEastAsia" w:hAnsiTheme="minorHAnsi" w:cstheme="minorHAnsi"/>
-          <w:color w:val="FFFFFF" w:themeColor="background1"/>
-          <w:highlight w:val="black"/>
-          <w:lang w:val="fr-FR"/>
-        </w:rPr>
-        <w:t xml:space="preserve"> </w:t>
-      </w:r>
-      <w:proofErr w:type="spellStart"/>
-      <w:r>
-        <w:rPr>
-          <w:rStyle w:val="CodeHTML"/>
-          <w:rFonts w:asciiTheme="minorHAnsi" w:eastAsiaTheme="majorEastAsia" w:hAnsiTheme="minorHAnsi" w:cstheme="minorHAnsi"/>
-          <w:color w:val="FFFFFF" w:themeColor="background1"/>
-          <w:highlight w:val="black"/>
-          <w:lang w:val="fr-FR"/>
-        </w:rPr>
-        <w:t>db</w:t>
-      </w:r>
-      <w:proofErr w:type="spellEnd"/>
-      <w:r>
-        <w:rPr>
-          <w:rStyle w:val="CodeHTML"/>
-          <w:rFonts w:asciiTheme="minorHAnsi" w:eastAsiaTheme="majorEastAsia" w:hAnsiTheme="minorHAnsi" w:cstheme="minorHAnsi"/>
-          <w:color w:val="FFFFFF" w:themeColor="background1"/>
-          <w:highlight w:val="black"/>
-          <w:lang w:val="fr-FR"/>
-        </w:rPr>
-        <w:t xml:space="preserve"> </w:t>
-      </w:r>
-      <w:proofErr w:type="spellStart"/>
-      <w:r>
-        <w:rPr>
-          <w:rStyle w:val="CodeHTML"/>
-          <w:rFonts w:asciiTheme="minorHAnsi" w:eastAsiaTheme="majorEastAsia" w:hAnsiTheme="minorHAnsi" w:cstheme="minorHAnsi"/>
-          <w:color w:val="FFFFFF" w:themeColor="background1"/>
-          <w:highlight w:val="black"/>
-          <w:lang w:val="fr-FR"/>
-        </w:rPr>
-        <w:t>mysqldump</w:t>
-      </w:r>
-      <w:proofErr w:type="spellEnd"/>
-      <w:r>
-        <w:rPr>
-          <w:rStyle w:val="CodeHTML"/>
-          <w:rFonts w:asciiTheme="minorHAnsi" w:eastAsiaTheme="majorEastAsia" w:hAnsiTheme="minorHAnsi" w:cstheme="minorHAnsi"/>
-          <w:color w:val="FFFFFF" w:themeColor="background1"/>
-          <w:highlight w:val="black"/>
-          <w:lang w:val="fr-FR"/>
-        </w:rPr>
-        <w:t xml:space="preserve"> -u root  -</w:t>
-      </w:r>
-      <w:proofErr w:type="spellStart"/>
-      <w:r>
-        <w:rPr>
-          <w:rStyle w:val="CodeHTML"/>
-          <w:rFonts w:asciiTheme="minorHAnsi" w:eastAsiaTheme="majorEastAsia" w:hAnsiTheme="minorHAnsi" w:cstheme="minorHAnsi"/>
-          <w:color w:val="FFFFFF" w:themeColor="background1"/>
-          <w:highlight w:val="black"/>
-          <w:lang w:val="fr-FR"/>
-        </w:rPr>
-        <w:t>proot</w:t>
-      </w:r>
-      <w:proofErr w:type="spellEnd"/>
-      <w:r>
-        <w:rPr>
-          <w:rStyle w:val="CodeHTML"/>
-          <w:rFonts w:asciiTheme="minorHAnsi" w:eastAsiaTheme="majorEastAsia" w:hAnsiTheme="minorHAnsi" w:cstheme="minorHAnsi"/>
-          <w:color w:val="FFFFFF" w:themeColor="background1"/>
-          <w:highlight w:val="black"/>
-          <w:lang w:val="fr-FR"/>
-        </w:rPr>
-        <w:t xml:space="preserve"> </w:t>
-      </w:r>
-      <w:proofErr w:type="spellStart"/>
-      <w:r>
-        <w:rPr>
-          <w:rStyle w:val="CodeHTML"/>
-          <w:rFonts w:asciiTheme="minorHAnsi" w:eastAsiaTheme="majorEastAsia" w:hAnsiTheme="minorHAnsi" w:cstheme="minorHAnsi"/>
-          <w:color w:val="FFFFFF" w:themeColor="background1"/>
-          <w:highlight w:val="black"/>
-          <w:lang w:val="fr-FR"/>
-        </w:rPr>
-        <w:t>db_space_invaders</w:t>
-      </w:r>
-      <w:proofErr w:type="spellEnd"/>
-      <w:r>
-        <w:rPr>
-          <w:rStyle w:val="CodeHTML"/>
-          <w:rFonts w:asciiTheme="minorHAnsi" w:eastAsiaTheme="majorEastAsia" w:hAnsiTheme="minorHAnsi" w:cstheme="minorHAnsi"/>
-          <w:color w:val="FFFFFF" w:themeColor="background1"/>
-          <w:highlight w:val="black"/>
-          <w:lang w:val="fr-FR"/>
-        </w:rPr>
-        <w:t xml:space="preserve"> &gt; </w:t>
-      </w:r>
-      <w:proofErr w:type="spellStart"/>
-      <w:r>
-        <w:rPr>
-          <w:rStyle w:val="CodeHTML"/>
-          <w:rFonts w:asciiTheme="minorHAnsi" w:eastAsiaTheme="majorEastAsia" w:hAnsiTheme="minorHAnsi" w:cstheme="minorHAnsi"/>
-          <w:color w:val="FFFFFF" w:themeColor="background1"/>
-          <w:highlight w:val="black"/>
-          <w:lang w:val="fr-FR"/>
-        </w:rPr>
-        <w:t>db_space_invaders_backup.sql</w:t>
-      </w:r>
-      <w:proofErr w:type="spellEnd"/>
-    </w:p>
-    <w:p>
-      <w:pPr>
         <w:rPr>
           <w:rFonts w:eastAsiaTheme="majorEastAsia" w:cstheme="minorHAnsi"/>
           <w:sz w:val="32"/>
@@ -1158,6 +1070,202 @@
           <w:lang w:val="fr-FR"/>
         </w:rPr>
       </w:pPr>
+      <w:proofErr w:type="gramStart"/>
+      <w:r>
+        <w:rPr>
+          <w:rStyle w:val="CodeHTML"/>
+          <w:rFonts w:asciiTheme="minorHAnsi" w:eastAsiaTheme="majorEastAsia" w:hAnsiTheme="minorHAnsi" w:cstheme="minorHAnsi"/>
+          <w:color w:val="FFFFFF" w:themeColor="background1"/>
+          <w:kern w:val="0"/>
+          <w:highlight w:val="black"/>
+          <w:lang w:val="fr-FR" w:eastAsia="fr-CH"/>
+          <w14:ligatures w14:val="none"/>
+        </w:rPr>
+        <w:t>docker</w:t>
+      </w:r>
+      <w:proofErr w:type="gramEnd"/>
+      <w:r>
+        <w:rPr>
+          <w:rStyle w:val="CodeHTML"/>
+          <w:rFonts w:asciiTheme="minorHAnsi" w:eastAsiaTheme="majorEastAsia" w:hAnsiTheme="minorHAnsi" w:cstheme="minorHAnsi"/>
+          <w:color w:val="FFFFFF" w:themeColor="background1"/>
+          <w:kern w:val="0"/>
+          <w:highlight w:val="black"/>
+          <w:lang w:val="fr-FR" w:eastAsia="fr-CH"/>
+          <w14:ligatures w14:val="none"/>
+        </w:rPr>
+        <w:t xml:space="preserve"> </w:t>
+      </w:r>
+      <w:proofErr w:type="spellStart"/>
+      <w:r>
+        <w:rPr>
+          <w:rStyle w:val="CodeHTML"/>
+          <w:rFonts w:asciiTheme="minorHAnsi" w:eastAsiaTheme="majorEastAsia" w:hAnsiTheme="minorHAnsi" w:cstheme="minorHAnsi"/>
+          <w:color w:val="FFFFFF" w:themeColor="background1"/>
+          <w:kern w:val="0"/>
+          <w:highlight w:val="black"/>
+          <w:lang w:val="fr-FR" w:eastAsia="fr-CH"/>
+          <w14:ligatures w14:val="none"/>
+        </w:rPr>
+        <w:t>exec</w:t>
+      </w:r>
+      <w:proofErr w:type="spellEnd"/>
+      <w:r>
+        <w:rPr>
+          <w:rStyle w:val="CodeHTML"/>
+          <w:rFonts w:asciiTheme="minorHAnsi" w:eastAsiaTheme="majorEastAsia" w:hAnsiTheme="minorHAnsi" w:cstheme="minorHAnsi"/>
+          <w:color w:val="FFFFFF" w:themeColor="background1"/>
+          <w:kern w:val="0"/>
+          <w:highlight w:val="black"/>
+          <w:lang w:val="fr-FR" w:eastAsia="fr-CH"/>
+          <w14:ligatures w14:val="none"/>
+        </w:rPr>
+        <w:t xml:space="preserve"> -i </w:t>
+      </w:r>
+      <w:proofErr w:type="spellStart"/>
+      <w:r>
+        <w:rPr>
+          <w:rStyle w:val="CodeHTML"/>
+          <w:rFonts w:asciiTheme="minorHAnsi" w:eastAsiaTheme="majorEastAsia" w:hAnsiTheme="minorHAnsi" w:cstheme="minorHAnsi"/>
+          <w:color w:val="FFFFFF" w:themeColor="background1"/>
+          <w:kern w:val="0"/>
+          <w:highlight w:val="black"/>
+          <w:lang w:val="fr-FR" w:eastAsia="fr-CH"/>
+          <w14:ligatures w14:val="none"/>
+        </w:rPr>
+        <w:t>db</w:t>
+      </w:r>
+      <w:proofErr w:type="spellEnd"/>
+      <w:r>
+        <w:rPr>
+          <w:rStyle w:val="CodeHTML"/>
+          <w:rFonts w:asciiTheme="minorHAnsi" w:eastAsiaTheme="majorEastAsia" w:hAnsiTheme="minorHAnsi" w:cstheme="minorHAnsi"/>
+          <w:color w:val="FFFFFF" w:themeColor="background1"/>
+          <w:kern w:val="0"/>
+          <w:highlight w:val="black"/>
+          <w:lang w:val="fr-FR" w:eastAsia="fr-CH"/>
+          <w14:ligatures w14:val="none"/>
+        </w:rPr>
+        <w:t xml:space="preserve"> </w:t>
+      </w:r>
+      <w:proofErr w:type="spellStart"/>
+      <w:r>
+        <w:rPr>
+          <w:rStyle w:val="CodeHTML"/>
+          <w:rFonts w:asciiTheme="minorHAnsi" w:eastAsiaTheme="majorEastAsia" w:hAnsiTheme="minorHAnsi" w:cstheme="minorHAnsi"/>
+          <w:color w:val="FFFFFF" w:themeColor="background1"/>
+          <w:kern w:val="0"/>
+          <w:highlight w:val="black"/>
+          <w:lang w:val="fr-FR" w:eastAsia="fr-CH"/>
+          <w14:ligatures w14:val="none"/>
+        </w:rPr>
+        <w:t>mysqldump</w:t>
+      </w:r>
+      <w:proofErr w:type="spellEnd"/>
+      <w:r>
+        <w:rPr>
+          <w:rStyle w:val="CodeHTML"/>
+          <w:rFonts w:asciiTheme="minorHAnsi" w:eastAsiaTheme="majorEastAsia" w:hAnsiTheme="minorHAnsi" w:cstheme="minorHAnsi"/>
+          <w:color w:val="FFFFFF" w:themeColor="background1"/>
+          <w:kern w:val="0"/>
+          <w:highlight w:val="black"/>
+          <w:lang w:val="fr-FR" w:eastAsia="fr-CH"/>
+          <w14:ligatures w14:val="none"/>
+        </w:rPr>
+        <w:t xml:space="preserve"> -u root -</w:t>
+      </w:r>
+      <w:proofErr w:type="spellStart"/>
+      <w:r>
+        <w:rPr>
+          <w:rStyle w:val="CodeHTML"/>
+          <w:rFonts w:asciiTheme="minorHAnsi" w:eastAsiaTheme="majorEastAsia" w:hAnsiTheme="minorHAnsi" w:cstheme="minorHAnsi"/>
+          <w:color w:val="FFFFFF" w:themeColor="background1"/>
+          <w:kern w:val="0"/>
+          <w:highlight w:val="black"/>
+          <w:lang w:val="fr-FR" w:eastAsia="fr-CH"/>
+          <w14:ligatures w14:val="none"/>
+        </w:rPr>
+        <w:t>proot</w:t>
+      </w:r>
+      <w:proofErr w:type="spellEnd"/>
+      <w:r>
+        <w:rPr>
+          <w:rStyle w:val="CodeHTML"/>
+          <w:rFonts w:asciiTheme="minorHAnsi" w:eastAsiaTheme="majorEastAsia" w:hAnsiTheme="minorHAnsi" w:cstheme="minorHAnsi"/>
+          <w:color w:val="FFFFFF" w:themeColor="background1"/>
+          <w:kern w:val="0"/>
+          <w:highlight w:val="black"/>
+          <w:lang w:val="fr-FR" w:eastAsia="fr-CH"/>
+          <w14:ligatures w14:val="none"/>
+        </w:rPr>
+        <w:t xml:space="preserve"> --</w:t>
+      </w:r>
+      <w:proofErr w:type="spellStart"/>
+      <w:r>
+        <w:rPr>
+          <w:rStyle w:val="CodeHTML"/>
+          <w:rFonts w:asciiTheme="minorHAnsi" w:eastAsiaTheme="majorEastAsia" w:hAnsiTheme="minorHAnsi" w:cstheme="minorHAnsi"/>
+          <w:color w:val="FFFFFF" w:themeColor="background1"/>
+          <w:kern w:val="0"/>
+          <w:highlight w:val="black"/>
+          <w:lang w:val="fr-FR" w:eastAsia="fr-CH"/>
+          <w14:ligatures w14:val="none"/>
+        </w:rPr>
+        <w:t>databases</w:t>
+      </w:r>
+      <w:proofErr w:type="spellEnd"/>
+      <w:r>
+        <w:rPr>
+          <w:rStyle w:val="CodeHTML"/>
+          <w:rFonts w:asciiTheme="minorHAnsi" w:eastAsiaTheme="majorEastAsia" w:hAnsiTheme="minorHAnsi" w:cstheme="minorHAnsi"/>
+          <w:color w:val="FFFFFF" w:themeColor="background1"/>
+          <w:kern w:val="0"/>
+          <w:highlight w:val="black"/>
+          <w:lang w:val="fr-FR" w:eastAsia="fr-CH"/>
+          <w14:ligatures w14:val="none"/>
+        </w:rPr>
+        <w:t xml:space="preserve"> </w:t>
+      </w:r>
+      <w:proofErr w:type="spellStart"/>
+      <w:r>
+        <w:rPr>
+          <w:rStyle w:val="CodeHTML"/>
+          <w:rFonts w:asciiTheme="minorHAnsi" w:eastAsiaTheme="majorEastAsia" w:hAnsiTheme="minorHAnsi" w:cstheme="minorHAnsi"/>
+          <w:color w:val="FFFFFF" w:themeColor="background1"/>
+          <w:kern w:val="0"/>
+          <w:highlight w:val="black"/>
+          <w:lang w:val="fr-FR" w:eastAsia="fr-CH"/>
+          <w14:ligatures w14:val="none"/>
+        </w:rPr>
+        <w:t>db_space_invaders</w:t>
+      </w:r>
+      <w:proofErr w:type="spellEnd"/>
+      <w:r>
+        <w:rPr>
+          <w:rStyle w:val="CodeHTML"/>
+          <w:rFonts w:asciiTheme="minorHAnsi" w:eastAsiaTheme="majorEastAsia" w:hAnsiTheme="minorHAnsi" w:cstheme="minorHAnsi"/>
+          <w:color w:val="FFFFFF" w:themeColor="background1"/>
+          <w:kern w:val="0"/>
+          <w:highlight w:val="black"/>
+          <w:lang w:val="fr-FR" w:eastAsia="fr-CH"/>
+          <w14:ligatures w14:val="none"/>
+        </w:rPr>
+        <w:t xml:space="preserve"> &gt; </w:t>
+      </w:r>
+      <w:proofErr w:type="spellStart"/>
+      <w:r>
+        <w:rPr>
+          <w:rStyle w:val="CodeHTML"/>
+          <w:rFonts w:asciiTheme="minorHAnsi" w:eastAsiaTheme="majorEastAsia" w:hAnsiTheme="minorHAnsi" w:cstheme="minorHAnsi"/>
+          <w:color w:val="FFFFFF" w:themeColor="background1"/>
+          <w:kern w:val="0"/>
+          <w:highlight w:val="black"/>
+          <w:lang w:val="fr-FR" w:eastAsia="fr-CH"/>
+          <w14:ligatures w14:val="none"/>
+        </w:rPr>
+        <w:t>db_space_invaders_backup.sql</w:t>
+      </w:r>
+      <w:proofErr w:type="spellEnd"/>
       <w:r>
         <w:rPr>
           <w:rFonts w:cstheme="minorHAnsi"/>
@@ -1361,28 +1469,6 @@
           <w:highlight w:val="black"/>
           <w:lang w:val="fr-FR"/>
         </w:rPr>
-        <w:t>] [</w:t>
-      </w:r>
-      <w:proofErr w:type="spellStart"/>
-      <w:r>
-        <w:rPr>
-          <w:rStyle w:val="CodeHTML"/>
-          <w:rFonts w:asciiTheme="minorHAnsi" w:eastAsiaTheme="majorEastAsia" w:hAnsiTheme="minorHAnsi" w:cstheme="minorHAnsi"/>
-          <w:color w:val="FFFFFF" w:themeColor="background1"/>
-          <w:highlight w:val="black"/>
-          <w:lang w:val="fr-FR"/>
-        </w:rPr>
-        <w:t>db_name</w:t>
-      </w:r>
-      <w:proofErr w:type="spellEnd"/>
-      <w:r>
-        <w:rPr>
-          <w:rStyle w:val="CodeHTML"/>
-          <w:rFonts w:asciiTheme="minorHAnsi" w:eastAsiaTheme="majorEastAsia" w:hAnsiTheme="minorHAnsi" w:cstheme="minorHAnsi"/>
-          <w:color w:val="FFFFFF" w:themeColor="background1"/>
-          <w:highlight w:val="black"/>
-          <w:lang w:val="fr-FR"/>
-        </w:rPr>
         <w:t xml:space="preserve">] </w:t>
       </w:r>
       <w:r>
@@ -1466,8 +1552,6 @@
         <w:rPr>
           <w:rStyle w:val="CodeHTML"/>
           <w:rFonts w:asciiTheme="minorHAnsi" w:eastAsiaTheme="majorEastAsia" w:hAnsiTheme="minorHAnsi" w:cstheme="minorHAnsi"/>
-          <w:b/>
-          <w:bCs/>
           <w:sz w:val="24"/>
           <w:szCs w:val="24"/>
           <w:lang w:val="fr-FR"/>
@@ -1523,87 +1607,57 @@
           <w:szCs w:val="24"/>
           <w:lang w:val="fr-FR"/>
         </w:rPr>
-        <w:t xml:space="preserve"> -i </w:t>
-      </w:r>
-      <w:proofErr w:type="spellStart"/>
-      <w:r>
-        <w:rPr>
-          <w:rStyle w:val="CodeHTML"/>
-          <w:rFonts w:asciiTheme="minorHAnsi" w:eastAsiaTheme="majorEastAsia" w:hAnsiTheme="minorHAnsi" w:cstheme="minorHAnsi"/>
-          <w:b/>
-          <w:bCs/>
-          <w:sz w:val="24"/>
-          <w:szCs w:val="24"/>
-          <w:lang w:val="fr-FR"/>
-        </w:rPr>
-        <w:t>db</w:t>
-      </w:r>
-      <w:proofErr w:type="spellEnd"/>
-      <w:r>
-        <w:rPr>
-          <w:rStyle w:val="CodeHTML"/>
-          <w:rFonts w:asciiTheme="minorHAnsi" w:eastAsiaTheme="majorEastAsia" w:hAnsiTheme="minorHAnsi" w:cstheme="minorHAnsi"/>
-          <w:b/>
-          <w:bCs/>
-          <w:sz w:val="24"/>
-          <w:szCs w:val="24"/>
-          <w:lang w:val="fr-FR"/>
-        </w:rPr>
-        <w:t xml:space="preserve"> </w:t>
-      </w:r>
-      <w:r>
-        <w:rPr>
-          <w:rStyle w:val="CodeHTML"/>
-          <w:rFonts w:asciiTheme="minorHAnsi" w:eastAsiaTheme="majorEastAsia" w:hAnsiTheme="minorHAnsi" w:cstheme="minorHAnsi"/>
-          <w:sz w:val="24"/>
-          <w:szCs w:val="24"/>
-          <w:lang w:val="fr-FR"/>
-        </w:rPr>
-        <w:t xml:space="preserve">: Exécute la commande dans le conteneur Docker nommé </w:t>
-      </w:r>
-      <w:proofErr w:type="spellStart"/>
-      <w:r>
-        <w:rPr>
-          <w:rStyle w:val="CodeHTML"/>
-          <w:rFonts w:asciiTheme="minorHAnsi" w:eastAsiaTheme="majorEastAsia" w:hAnsiTheme="minorHAnsi" w:cstheme="minorHAnsi"/>
-          <w:sz w:val="24"/>
-          <w:szCs w:val="24"/>
-          <w:lang w:val="fr-FR"/>
-        </w:rPr>
-        <w:t>db</w:t>
-      </w:r>
-      <w:proofErr w:type="spellEnd"/>
-      <w:r>
-        <w:rPr>
-          <w:rStyle w:val="CodeHTML"/>
-          <w:rFonts w:asciiTheme="minorHAnsi" w:eastAsiaTheme="majorEastAsia" w:hAnsiTheme="minorHAnsi" w:cstheme="minorHAnsi"/>
-          <w:sz w:val="24"/>
-          <w:szCs w:val="24"/>
-          <w:lang w:val="fr-FR"/>
-        </w:rPr>
-        <w:t>. Le flag -i permet de rediriger l'entrée standard (</w:t>
-      </w:r>
-      <w:proofErr w:type="spellStart"/>
-      <w:r>
-        <w:rPr>
-          <w:rStyle w:val="CodeHTML"/>
-          <w:rFonts w:asciiTheme="minorHAnsi" w:eastAsiaTheme="majorEastAsia" w:hAnsiTheme="minorHAnsi" w:cstheme="minorHAnsi"/>
-          <w:sz w:val="24"/>
-          <w:szCs w:val="24"/>
-          <w:lang w:val="fr-FR"/>
-        </w:rPr>
-        <w:t>stdin</w:t>
-      </w:r>
-      <w:proofErr w:type="spellEnd"/>
-      <w:r>
-        <w:rPr>
-          <w:rStyle w:val="CodeHTML"/>
-          <w:rFonts w:asciiTheme="minorHAnsi" w:eastAsiaTheme="majorEastAsia" w:hAnsiTheme="minorHAnsi" w:cstheme="minorHAnsi"/>
-          <w:sz w:val="24"/>
-          <w:szCs w:val="24"/>
-          <w:lang w:val="fr-FR"/>
-        </w:rPr>
-        <w:t>) dans le conteneur.</w:t>
+        <w:t xml:space="preserve"> -i [container]</w:t>
+      </w:r>
+      <w:r>
+        <w:rPr>
+          <w:rStyle w:val="CodeHTML"/>
+          <w:rFonts w:asciiTheme="minorHAnsi" w:eastAsiaTheme="majorEastAsia" w:hAnsiTheme="minorHAnsi" w:cstheme="minorHAnsi"/>
+          <w:sz w:val="24"/>
+          <w:szCs w:val="24"/>
+          <w:lang w:val="fr-FR"/>
+        </w:rPr>
+        <w:t xml:space="preserve"> : Exécute la commande dans le conteneur Docker </w:t>
+      </w:r>
+      <w:r>
+        <w:rPr>
+          <w:rStyle w:val="CodeHTML"/>
+          <w:rFonts w:asciiTheme="minorHAnsi" w:eastAsiaTheme="majorEastAsia" w:hAnsiTheme="minorHAnsi" w:cstheme="minorHAnsi"/>
+          <w:sz w:val="24"/>
+          <w:szCs w:val="24"/>
+          <w:lang w:val="fr-FR"/>
+        </w:rPr>
+        <w:t>spécifié</w:t>
+      </w:r>
+      <w:r>
+        <w:rPr>
+          <w:rStyle w:val="CodeHTML"/>
+          <w:rFonts w:asciiTheme="minorHAnsi" w:eastAsiaTheme="majorEastAsia" w:hAnsiTheme="minorHAnsi" w:cstheme="minorHAnsi"/>
+          <w:sz w:val="24"/>
+          <w:szCs w:val="24"/>
+          <w:lang w:val="fr-FR"/>
+        </w:rPr>
+        <w:t>. Le flag -i permet d'</w:t>
+      </w:r>
+      <w:r>
+        <w:rPr>
+          <w:rStyle w:val="CodeHTML"/>
+          <w:rFonts w:asciiTheme="minorHAnsi" w:eastAsiaTheme="majorEastAsia" w:hAnsiTheme="minorHAnsi" w:cstheme="minorHAnsi"/>
+          <w:sz w:val="24"/>
+          <w:szCs w:val="24"/>
+          <w:lang w:val="fr-FR"/>
+        </w:rPr>
+        <w:t>exécuter la commande</w:t>
+      </w:r>
+      <w:r>
+        <w:rPr>
+          <w:rStyle w:val="CodeHTML"/>
+          <w:rFonts w:asciiTheme="minorHAnsi" w:eastAsiaTheme="majorEastAsia" w:hAnsiTheme="minorHAnsi" w:cstheme="minorHAnsi"/>
+          <w:sz w:val="24"/>
+          <w:szCs w:val="24"/>
+          <w:lang w:val="fr-FR"/>
+        </w:rPr>
+        <w:t xml:space="preserve"> avec le conteneur de manière interactive.</w:t>
       </w:r>
     </w:p>
     <w:p>
@@ -1672,56 +1726,78 @@
         <w:rPr>
           <w:rStyle w:val="CodeHTML"/>
           <w:rFonts w:asciiTheme="minorHAnsi" w:eastAsiaTheme="majorEastAsia" w:hAnsiTheme="minorHAnsi" w:cstheme="minorHAnsi"/>
-          <w:b/>
-          <w:bCs/>
-          <w:sz w:val="24"/>
-          <w:szCs w:val="24"/>
-          <w:lang w:val="fr-FR"/>
-        </w:rPr>
-      </w:pPr>
-      <w:r>
-        <w:rPr>
-          <w:rStyle w:val="CodeHTML"/>
-          <w:rFonts w:asciiTheme="minorHAnsi" w:eastAsiaTheme="majorEastAsia" w:hAnsiTheme="minorHAnsi" w:cstheme="minorHAnsi"/>
-          <w:b/>
-          <w:bCs/>
-          <w:sz w:val="24"/>
-          <w:szCs w:val="24"/>
-          <w:lang w:val="fr-FR"/>
-        </w:rPr>
-        <w:t xml:space="preserve">-u root </w:t>
-      </w:r>
-      <w:r>
-        <w:rPr>
-          <w:rStyle w:val="CodeHTML"/>
-          <w:rFonts w:asciiTheme="minorHAnsi" w:eastAsiaTheme="majorEastAsia" w:hAnsiTheme="minorHAnsi" w:cstheme="minorHAnsi"/>
-          <w:sz w:val="24"/>
-          <w:szCs w:val="24"/>
-          <w:lang w:val="fr-FR"/>
-        </w:rPr>
-        <w:t>:</w:t>
-      </w:r>
-      <w:r>
-        <w:rPr>
-          <w:rStyle w:val="CodeHTML"/>
-          <w:rFonts w:asciiTheme="minorHAnsi" w:eastAsiaTheme="majorEastAsia" w:hAnsiTheme="minorHAnsi" w:cstheme="minorHAnsi"/>
-          <w:b/>
-          <w:bCs/>
-          <w:sz w:val="24"/>
-          <w:szCs w:val="24"/>
-          <w:lang w:val="fr-FR"/>
-        </w:rPr>
-        <w:t xml:space="preserve"> </w:t>
-      </w:r>
-      <w:r>
-        <w:rPr>
-          <w:rStyle w:val="CodeHTML"/>
-          <w:rFonts w:asciiTheme="minorHAnsi" w:eastAsiaTheme="majorEastAsia" w:hAnsiTheme="minorHAnsi" w:cstheme="minorHAnsi"/>
-          <w:sz w:val="24"/>
-          <w:szCs w:val="24"/>
-          <w:lang w:val="fr-FR"/>
-        </w:rPr>
-        <w:t>Spécifie le nom de l'utilisateur MySQL, ici root, qui doit avoir les privilèges nécessaires pour accéder à la base de données.</w:t>
+          <w:sz w:val="24"/>
+          <w:szCs w:val="24"/>
+          <w:lang w:val="fr-FR"/>
+        </w:rPr>
+      </w:pPr>
+      <w:r>
+        <w:rPr>
+          <w:rStyle w:val="CodeHTML"/>
+          <w:rFonts w:asciiTheme="minorHAnsi" w:eastAsiaTheme="majorEastAsia" w:hAnsiTheme="minorHAnsi" w:cstheme="minorHAnsi"/>
+          <w:b/>
+          <w:bCs/>
+          <w:sz w:val="24"/>
+          <w:szCs w:val="24"/>
+          <w:lang w:val="fr-FR"/>
+        </w:rPr>
+        <w:t>-u [</w:t>
+      </w:r>
+      <w:proofErr w:type="spellStart"/>
+      <w:r>
+        <w:rPr>
+          <w:rStyle w:val="CodeHTML"/>
+          <w:rFonts w:asciiTheme="minorHAnsi" w:eastAsiaTheme="majorEastAsia" w:hAnsiTheme="minorHAnsi" w:cstheme="minorHAnsi"/>
+          <w:b/>
+          <w:bCs/>
+          <w:sz w:val="24"/>
+          <w:szCs w:val="24"/>
+          <w:lang w:val="fr-FR"/>
+        </w:rPr>
+        <w:t>username</w:t>
+      </w:r>
+      <w:proofErr w:type="spellEnd"/>
+      <w:r>
+        <w:rPr>
+          <w:rStyle w:val="CodeHTML"/>
+          <w:rFonts w:asciiTheme="minorHAnsi" w:eastAsiaTheme="majorEastAsia" w:hAnsiTheme="minorHAnsi" w:cstheme="minorHAnsi"/>
+          <w:b/>
+          <w:bCs/>
+          <w:sz w:val="24"/>
+          <w:szCs w:val="24"/>
+          <w:lang w:val="fr-FR"/>
+        </w:rPr>
+        <w:t>]</w:t>
+      </w:r>
+      <w:r>
+        <w:rPr>
+          <w:rStyle w:val="CodeHTML"/>
+          <w:rFonts w:asciiTheme="minorHAnsi" w:eastAsiaTheme="majorEastAsia" w:hAnsiTheme="minorHAnsi" w:cstheme="minorHAnsi"/>
+          <w:sz w:val="24"/>
+          <w:szCs w:val="24"/>
+          <w:lang w:val="fr-FR"/>
+        </w:rPr>
+        <w:t xml:space="preserve"> : Spécifie le nom de l'utilisateur MySQL, ici root, qui doit avoir les privilèges nécessaires pour accéder à la base de données</w:t>
+      </w:r>
+      <w:r>
+        <w:rPr>
+          <w:rStyle w:val="CodeHTML"/>
+          <w:rFonts w:asciiTheme="minorHAnsi" w:eastAsiaTheme="majorEastAsia" w:hAnsiTheme="minorHAnsi" w:cstheme="minorHAnsi"/>
+          <w:sz w:val="24"/>
+          <w:szCs w:val="24"/>
+          <w:lang w:val="fr-FR"/>
+        </w:rPr>
+        <w:t xml:space="preserve"> à sauvegarder</w:t>
+      </w:r>
+      <w:r>
+        <w:rPr>
+          <w:rStyle w:val="CodeHTML"/>
+          <w:rFonts w:asciiTheme="minorHAnsi" w:eastAsiaTheme="majorEastAsia" w:hAnsiTheme="minorHAnsi" w:cstheme="minorHAnsi"/>
+          <w:sz w:val="24"/>
+          <w:szCs w:val="24"/>
+          <w:lang w:val="fr-FR"/>
+        </w:rPr>
+        <w:t>.</w:t>
       </w:r>
     </w:p>
     <w:p>
@@ -1735,24 +1811,22 @@
         <w:rPr>
           <w:rStyle w:val="CodeHTML"/>
           <w:rFonts w:asciiTheme="minorHAnsi" w:eastAsiaTheme="majorEastAsia" w:hAnsiTheme="minorHAnsi" w:cstheme="minorHAnsi"/>
-          <w:b/>
-          <w:bCs/>
-          <w:sz w:val="24"/>
-          <w:szCs w:val="24"/>
-          <w:lang w:val="fr-FR"/>
-        </w:rPr>
-      </w:pPr>
-      <w:r>
-        <w:rPr>
-          <w:rStyle w:val="CodeHTML"/>
-          <w:rFonts w:asciiTheme="minorHAnsi" w:eastAsiaTheme="majorEastAsia" w:hAnsiTheme="minorHAnsi" w:cstheme="minorHAnsi"/>
-          <w:b/>
-          <w:bCs/>
-          <w:sz w:val="24"/>
-          <w:szCs w:val="24"/>
-          <w:lang w:val="fr-FR"/>
-        </w:rPr>
-        <w:t>-</w:t>
+          <w:sz w:val="24"/>
+          <w:szCs w:val="24"/>
+          <w:lang w:val="fr-FR"/>
+        </w:rPr>
+      </w:pPr>
+      <w:r>
+        <w:rPr>
+          <w:rStyle w:val="CodeHTML"/>
+          <w:rFonts w:asciiTheme="minorHAnsi" w:eastAsiaTheme="majorEastAsia" w:hAnsiTheme="minorHAnsi" w:cstheme="minorHAnsi"/>
+          <w:b/>
+          <w:bCs/>
+          <w:sz w:val="24"/>
+          <w:szCs w:val="24"/>
+          <w:lang w:val="fr-FR"/>
+        </w:rPr>
+        <w:t>-p[</w:t>
       </w:r>
       <w:proofErr w:type="spellStart"/>
       <w:r>
@@ -1765,7 +1839,7 @@
           <w:szCs w:val="24"/>
           <w:lang w:val="fr-FR"/>
         </w:rPr>
-        <w:t>proot</w:t>
+        <w:t>password</w:t>
       </w:r>
       <w:proofErr w:type="spellEnd"/>
       <w:r>
@@ -1778,39 +1852,17 @@
           <w:szCs w:val="24"/>
           <w:lang w:val="fr-FR"/>
         </w:rPr>
-        <w:t xml:space="preserve"> </w:t>
-      </w:r>
-      <w:r>
-        <w:rPr>
-          <w:rStyle w:val="CodeHTML"/>
-          <w:rFonts w:asciiTheme="minorHAnsi" w:eastAsiaTheme="majorEastAsia" w:hAnsiTheme="minorHAnsi" w:cstheme="minorHAnsi"/>
-          <w:sz w:val="24"/>
-          <w:szCs w:val="24"/>
-          <w:lang w:val="fr-FR"/>
-        </w:rPr>
-        <w:t>:</w:t>
-      </w:r>
-      <w:r>
-        <w:rPr>
-          <w:rStyle w:val="CodeHTML"/>
-          <w:rFonts w:asciiTheme="minorHAnsi" w:eastAsiaTheme="majorEastAsia" w:hAnsiTheme="minorHAnsi" w:cstheme="minorHAnsi"/>
-          <w:b/>
-          <w:bCs/>
-          <w:sz w:val="24"/>
-          <w:szCs w:val="24"/>
-          <w:lang w:val="fr-FR"/>
-        </w:rPr>
-        <w:t xml:space="preserve"> </w:t>
-      </w:r>
-      <w:r>
-        <w:rPr>
-          <w:rStyle w:val="CodeHTML"/>
-          <w:rFonts w:asciiTheme="minorHAnsi" w:eastAsiaTheme="majorEastAsia" w:hAnsiTheme="minorHAnsi" w:cstheme="minorHAnsi"/>
-          <w:sz w:val="24"/>
-          <w:szCs w:val="24"/>
-          <w:lang w:val="fr-FR"/>
-        </w:rPr>
-        <w:t>Indique le mot de passe pour l'utilisateur spécifié. Il n'y a pas d'espace entre -p et le mot de passe.</w:t>
+        <w:t>]</w:t>
+      </w:r>
+      <w:r>
+        <w:rPr>
+          <w:rStyle w:val="CodeHTML"/>
+          <w:rFonts w:asciiTheme="minorHAnsi" w:eastAsiaTheme="majorEastAsia" w:hAnsiTheme="minorHAnsi" w:cstheme="minorHAnsi"/>
+          <w:sz w:val="24"/>
+          <w:szCs w:val="24"/>
+          <w:lang w:val="fr-FR"/>
+        </w:rPr>
+        <w:t xml:space="preserve"> : Indique le mot de passe pour l'utilisateur spécifié. Il n'y a pas d'espace entre -p et le mot de passe.</w:t>
       </w:r>
     </w:p>
     <w:p>
@@ -1831,55 +1883,49 @@
           <w:lang w:val="fr-FR"/>
         </w:rPr>
       </w:pPr>
-      <w:proofErr w:type="spellStart"/>
-      <w:proofErr w:type="gramStart"/>
-      <w:r>
-        <w:rPr>
-          <w:rStyle w:val="CodeHTML"/>
-          <w:rFonts w:asciiTheme="minorHAnsi" w:eastAsiaTheme="majorEastAsia" w:hAnsiTheme="minorHAnsi" w:cstheme="minorHAnsi"/>
-          <w:b/>
-          <w:bCs/>
-          <w:sz w:val="24"/>
-          <w:szCs w:val="24"/>
-          <w:lang w:val="fr-FR"/>
-        </w:rPr>
-        <w:t>db</w:t>
-      </w:r>
-      <w:proofErr w:type="gramEnd"/>
-      <w:r>
-        <w:rPr>
-          <w:rStyle w:val="CodeHTML"/>
-          <w:rFonts w:asciiTheme="minorHAnsi" w:eastAsiaTheme="majorEastAsia" w:hAnsiTheme="minorHAnsi" w:cstheme="minorHAnsi"/>
-          <w:b/>
-          <w:bCs/>
-          <w:sz w:val="24"/>
-          <w:szCs w:val="24"/>
-          <w:lang w:val="fr-FR"/>
-        </w:rPr>
-        <w:t>_space_invaders</w:t>
-      </w:r>
-      <w:proofErr w:type="spellEnd"/>
-      <w:r>
-        <w:rPr>
-          <w:rStyle w:val="CodeHTML"/>
-          <w:rFonts w:asciiTheme="minorHAnsi" w:eastAsiaTheme="majorEastAsia" w:hAnsiTheme="minorHAnsi" w:cstheme="minorHAnsi"/>
-          <w:b/>
-          <w:bCs/>
-          <w:sz w:val="24"/>
-          <w:szCs w:val="24"/>
-          <w:lang w:val="fr-FR"/>
-        </w:rPr>
-        <w:t xml:space="preserve"> : </w:t>
-      </w:r>
-      <w:r>
-        <w:rPr>
-          <w:rStyle w:val="CodeHTML"/>
-          <w:rFonts w:asciiTheme="minorHAnsi" w:eastAsiaTheme="majorEastAsia" w:hAnsiTheme="minorHAnsi" w:cstheme="minorHAnsi"/>
-          <w:sz w:val="24"/>
-          <w:szCs w:val="24"/>
-          <w:lang w:val="fr-FR"/>
-        </w:rPr>
-        <w:t>Le nom de la base de données où les données seront restaurées.</w:t>
+      <w:r>
+        <w:rPr>
+          <w:rStyle w:val="CodeHTML"/>
+          <w:rFonts w:asciiTheme="minorHAnsi" w:eastAsiaTheme="majorEastAsia" w:hAnsiTheme="minorHAnsi" w:cstheme="minorHAnsi"/>
+          <w:b/>
+          <w:bCs/>
+          <w:sz w:val="24"/>
+          <w:szCs w:val="24"/>
+          <w:lang w:val="fr-FR"/>
+        </w:rPr>
+        <w:t>&lt;</w:t>
+      </w:r>
+      <w:r>
+        <w:rPr>
+          <w:rStyle w:val="CodeHTML"/>
+          <w:rFonts w:asciiTheme="minorHAnsi" w:eastAsiaTheme="majorEastAsia" w:hAnsiTheme="minorHAnsi" w:cstheme="minorHAnsi"/>
+          <w:sz w:val="24"/>
+          <w:szCs w:val="24"/>
+          <w:lang w:val="fr-FR"/>
+        </w:rPr>
+        <w:t xml:space="preserve"> :</w:t>
+      </w:r>
+      <w:r>
+        <w:rPr>
+          <w:rStyle w:val="CodeHTML"/>
+          <w:rFonts w:asciiTheme="minorHAnsi" w:eastAsiaTheme="majorEastAsia" w:hAnsiTheme="minorHAnsi" w:cstheme="minorHAnsi"/>
+          <w:b/>
+          <w:bCs/>
+          <w:sz w:val="24"/>
+          <w:szCs w:val="24"/>
+          <w:lang w:val="fr-FR"/>
+        </w:rPr>
+        <w:t xml:space="preserve"> </w:t>
+      </w:r>
+      <w:r>
+        <w:rPr>
+          <w:rStyle w:val="CodeHTML"/>
+          <w:rFonts w:asciiTheme="minorHAnsi" w:eastAsiaTheme="majorEastAsia" w:hAnsiTheme="minorHAnsi" w:cstheme="minorHAnsi"/>
+          <w:sz w:val="24"/>
+          <w:szCs w:val="24"/>
+          <w:lang w:val="fr-FR"/>
+        </w:rPr>
+        <w:t>Redirige l'entrée de la commande depuis un fichier.</w:t>
       </w:r>
     </w:p>
     <w:p>
@@ -1892,30 +1938,32 @@
         <w:spacing w:line="276" w:lineRule="auto"/>
         <w:rPr>
           <w:rStyle w:val="CodeHTML"/>
-          <w:rFonts w:asciiTheme="minorHAnsi" w:eastAsiaTheme="majorEastAsia" w:hAnsiTheme="minorHAnsi" w:cstheme="minorHAnsi"/>
-          <w:b/>
-          <w:bCs/>
-          <w:sz w:val="24"/>
-          <w:szCs w:val="24"/>
-          <w:lang w:val="fr-FR"/>
-        </w:rPr>
-      </w:pPr>
-      <w:r>
-        <w:rPr>
-          <w:rStyle w:val="CodeHTML"/>
-          <w:rFonts w:asciiTheme="minorHAnsi" w:eastAsiaTheme="majorEastAsia" w:hAnsiTheme="minorHAnsi" w:cstheme="minorHAnsi"/>
-          <w:b/>
-          <w:bCs/>
-          <w:sz w:val="24"/>
-          <w:szCs w:val="24"/>
-          <w:lang w:val="fr-FR"/>
-        </w:rPr>
-        <w:t>&lt;</w:t>
-      </w:r>
-      <w:r>
-        <w:rPr>
-          <w:rStyle w:val="CodeHTML"/>
-          <w:rFonts w:asciiTheme="minorHAnsi" w:eastAsiaTheme="majorEastAsia" w:hAnsiTheme="minorHAnsi" w:cstheme="minorHAnsi"/>
+          <w:rFonts w:asciiTheme="minorHAnsi" w:hAnsiTheme="minorHAnsi" w:cstheme="minorHAnsi"/>
+          <w:sz w:val="24"/>
+          <w:szCs w:val="24"/>
+          <w:lang w:val="fr-FR"/>
+        </w:rPr>
+      </w:pPr>
+      <w:proofErr w:type="spellStart"/>
+      <w:r>
+        <w:rPr>
+          <w:rStyle w:val="CodeHTML"/>
+          <w:rFonts w:asciiTheme="minorHAnsi" w:eastAsiaTheme="majorEastAsia" w:hAnsiTheme="minorHAnsi" w:cstheme="minorHAnsi"/>
+          <w:b/>
+          <w:bCs/>
+          <w:sz w:val="24"/>
+          <w:szCs w:val="24"/>
+          <w:lang w:val="fr-FR"/>
+        </w:rPr>
+        <w:t>db_space_invaders_backup.sql</w:t>
+      </w:r>
+      <w:proofErr w:type="spellEnd"/>
+      <w:r>
+        <w:rPr>
+          <w:rStyle w:val="CodeHTML"/>
+          <w:rFonts w:asciiTheme="minorHAnsi" w:eastAsiaTheme="majorEastAsia" w:hAnsiTheme="minorHAnsi" w:cstheme="minorHAnsi"/>
+          <w:b/>
+          <w:bCs/>
           <w:sz w:val="24"/>
           <w:szCs w:val="24"/>
           <w:lang w:val="fr-FR"/>
@@ -1926,98 +1974,33 @@
         <w:rPr>
           <w:rStyle w:val="CodeHTML"/>
           <w:rFonts w:asciiTheme="minorHAnsi" w:eastAsiaTheme="majorEastAsia" w:hAnsiTheme="minorHAnsi" w:cstheme="minorHAnsi"/>
-          <w:b/>
-          <w:bCs/>
-          <w:sz w:val="24"/>
-          <w:szCs w:val="24"/>
-          <w:lang w:val="fr-FR"/>
-        </w:rPr>
-        <w:t xml:space="preserve"> </w:t>
-      </w:r>
-      <w:r>
-        <w:rPr>
-          <w:rStyle w:val="CodeHTML"/>
-          <w:rFonts w:asciiTheme="minorHAnsi" w:eastAsiaTheme="majorEastAsia" w:hAnsiTheme="minorHAnsi" w:cstheme="minorHAnsi"/>
-          <w:sz w:val="24"/>
-          <w:szCs w:val="24"/>
-          <w:lang w:val="fr-FR"/>
-        </w:rPr>
-        <w:t>Redirige l'entrée de la commande depuis un fichier.</w:t>
+          <w:sz w:val="24"/>
+          <w:szCs w:val="24"/>
+          <w:lang w:val="fr-FR"/>
+        </w:rPr>
+        <w:t xml:space="preserve"> Le nom du fichier contenant la sauvegarde à restaurer.</w:t>
       </w:r>
     </w:p>
     <w:p>
       <w:pPr>
         <w:pStyle w:val="NormalWeb"/>
-        <w:numPr>
-          <w:ilvl w:val="0"/>
-          <w:numId w:val="7"/>
-        </w:numPr>
         <w:spacing w:line="276" w:lineRule="auto"/>
         <w:rPr>
-          <w:rStyle w:val="CodeHTML"/>
           <w:rFonts w:asciiTheme="minorHAnsi" w:hAnsiTheme="minorHAnsi" w:cstheme="minorHAnsi"/>
-          <w:sz w:val="24"/>
-          <w:szCs w:val="24"/>
-          <w:lang w:val="fr-FR"/>
-        </w:rPr>
-      </w:pPr>
-      <w:proofErr w:type="spellStart"/>
-      <w:r>
-        <w:rPr>
-          <w:rStyle w:val="CodeHTML"/>
-          <w:rFonts w:asciiTheme="minorHAnsi" w:eastAsiaTheme="majorEastAsia" w:hAnsiTheme="minorHAnsi" w:cstheme="minorHAnsi"/>
-          <w:b/>
-          <w:bCs/>
-          <w:sz w:val="24"/>
-          <w:szCs w:val="24"/>
-          <w:lang w:val="fr-FR"/>
-        </w:rPr>
-        <w:t>db_space_invaders_backup.sql</w:t>
-      </w:r>
-      <w:proofErr w:type="spellEnd"/>
-      <w:r>
-        <w:rPr>
-          <w:rStyle w:val="CodeHTML"/>
-          <w:rFonts w:asciiTheme="minorHAnsi" w:eastAsiaTheme="majorEastAsia" w:hAnsiTheme="minorHAnsi" w:cstheme="minorHAnsi"/>
-          <w:b/>
-          <w:bCs/>
-          <w:sz w:val="24"/>
-          <w:szCs w:val="24"/>
-          <w:lang w:val="fr-FR"/>
-        </w:rPr>
-        <w:t xml:space="preserve"> :</w:t>
-      </w:r>
-      <w:r>
-        <w:rPr>
-          <w:rStyle w:val="CodeHTML"/>
-          <w:rFonts w:asciiTheme="minorHAnsi" w:eastAsiaTheme="majorEastAsia" w:hAnsiTheme="minorHAnsi" w:cstheme="minorHAnsi"/>
-          <w:sz w:val="24"/>
-          <w:szCs w:val="24"/>
-          <w:lang w:val="fr-FR"/>
-        </w:rPr>
-        <w:t xml:space="preserve"> Le nom du fichier contenant la sauvegarde à restaurer.</w:t>
+          <w:lang w:val="fr-FR"/>
+        </w:rPr>
+      </w:pPr>
+      <w:r>
+        <w:rPr>
+          <w:rStyle w:val="lev"/>
+          <w:rFonts w:asciiTheme="minorHAnsi" w:hAnsiTheme="minorHAnsi" w:cstheme="minorHAnsi"/>
+          <w:lang w:val="fr-FR"/>
+        </w:rPr>
+        <w:t>Exemple :</w:t>
       </w:r>
     </w:p>
     <w:p>
       <w:pPr>
-        <w:pStyle w:val="NormalWeb"/>
-        <w:spacing w:line="276" w:lineRule="auto"/>
-        <w:rPr>
-          <w:rFonts w:asciiTheme="minorHAnsi" w:hAnsiTheme="minorHAnsi" w:cstheme="minorHAnsi"/>
-          <w:lang w:val="fr-FR"/>
-        </w:rPr>
-      </w:pPr>
-      <w:r>
-        <w:rPr>
-          <w:rStyle w:val="lev"/>
-          <w:rFonts w:asciiTheme="minorHAnsi" w:hAnsiTheme="minorHAnsi" w:cstheme="minorHAnsi"/>
-          <w:lang w:val="fr-FR"/>
-        </w:rPr>
-        <w:t>Exemple :</w:t>
-      </w:r>
-    </w:p>
-    <w:p>
-      <w:pPr>
         <w:pStyle w:val="PrformatHTML"/>
         <w:rPr>
           <w:rFonts w:asciiTheme="minorHAnsi" w:eastAsiaTheme="majorEastAsia" w:hAnsiTheme="minorHAnsi" w:cstheme="minorHAnsi"/>
@@ -2123,28 +2106,6 @@
           <w:lang w:val="fr-FR"/>
         </w:rPr>
         <w:t>proot</w:t>
-      </w:r>
-      <w:proofErr w:type="spellEnd"/>
-      <w:r>
-        <w:rPr>
-          <w:rStyle w:val="CodeHTML"/>
-          <w:rFonts w:asciiTheme="minorHAnsi" w:eastAsiaTheme="majorEastAsia" w:hAnsiTheme="minorHAnsi" w:cstheme="minorHAnsi"/>
-          <w:color w:val="FFFFFF" w:themeColor="background1"/>
-          <w:highlight w:val="black"/>
-          <w:lang w:val="fr-FR"/>
-        </w:rPr>
-        <w:t xml:space="preserve"> </w:t>
-      </w:r>
-      <w:proofErr w:type="spellStart"/>
-      <w:r>
-        <w:rPr>
-          <w:rStyle w:val="CodeHTML"/>
-          <w:rFonts w:asciiTheme="minorHAnsi" w:eastAsiaTheme="majorEastAsia" w:hAnsiTheme="minorHAnsi" w:cstheme="minorHAnsi"/>
-          <w:color w:val="FFFFFF" w:themeColor="background1"/>
-          <w:highlight w:val="black"/>
-          <w:lang w:val="fr-FR"/>
-        </w:rPr>
-        <w:t>db_space_invaders</w:t>
       </w:r>
       <w:proofErr w:type="spellEnd"/>
       <w:r>

</xml_diff>